<commit_message>
Skilte ut eget skript for håndtering av bakgrunnsinfo. Tok i bruk flextable.
</commit_message>
<xml_diff>
--- a/svv_notatmal.docx
+++ b/svv_notatmal.docx
@@ -373,7 +373,7 @@
               <w:rPr>
                 <w:noProof/>
               </w:rPr>
-              <w:t>03.05.2019</w:t>
+              <w:t>04.05.2019</w:t>
             </w:r>
             <w:r>
               <w:fldChar w:fldCharType="end"/>
@@ -396,12 +396,12 @@
       <w:bookmarkEnd w:id="0"/>
     </w:p>
     <w:sectPr>
-      <w:headerReference w:type="even" r:id="rId6"/>
-      <w:headerReference w:type="default" r:id="rId7"/>
-      <w:footerReference w:type="even" r:id="rId8"/>
-      <w:footerReference w:type="default" r:id="rId9"/>
-      <w:headerReference w:type="first" r:id="rId10"/>
-      <w:footerReference w:type="first" r:id="rId11"/>
+      <w:headerReference w:type="even" r:id="rId7"/>
+      <w:headerReference w:type="default" r:id="rId8"/>
+      <w:footerReference w:type="even" r:id="rId9"/>
+      <w:footerReference w:type="default" r:id="rId10"/>
+      <w:headerReference w:type="first" r:id="rId11"/>
+      <w:footerReference w:type="first" r:id="rId12"/>
       <w:pgSz w:w="11906" w:h="16838"/>
       <w:pgMar w:top="1417" w:right="1417" w:bottom="1417" w:left="1417" w:header="708" w:footer="708" w:gutter="0"/>
       <w:cols w:space="708"/>
@@ -997,7 +997,10 @@
   <w:style w:type="paragraph" w:default="1" w:styleId="Normal">
     <w:name w:val="Normal"/>
     <w:qFormat/>
-    <w:rsid w:val="0054412E"/>
+    <w:rsid w:val="00F96FCA"/>
+    <w:pPr>
+      <w:jc w:val="both"/>
+    </w:pPr>
     <w:rPr>
       <w:sz w:val="20"/>
     </w:rPr>
@@ -3227,4 +3230,16 @@
     </a:ext>
   </a:extLst>
 </a:theme>
+</file>
+
+<file path=customXml/item1.xml><?xml version="1.0" encoding="utf-8"?>
+<b:Sources xmlns:b="http://schemas.openxmlformats.org/officeDocument/2006/bibliography" xmlns="http://schemas.openxmlformats.org/officeDocument/2006/bibliography" SelectedStyle="\APASixthEditionOfficeOnline.xsl" StyleName="APA" Version="6"/>
+</file>
+
+<file path=customXml/itemProps1.xml><?xml version="1.0" encoding="utf-8"?>
+<ds:datastoreItem xmlns:ds="http://schemas.openxmlformats.org/officeDocument/2006/customXml" ds:itemID="{96E6396F-09F8-473D-9D91-29FA831A76A5}">
+  <ds:schemaRefs>
+    <ds:schemaRef ds:uri="http://schemas.openxmlformats.org/officeDocument/2006/bibliography"/>
+  </ds:schemaRefs>
+</ds:datastoreItem>
 </file>
</xml_diff>

<commit_message>
Finished report for Grenland.
</commit_message>
<xml_diff>
--- a/svv_notatmal.docx
+++ b/svv_notatmal.docx
@@ -373,7 +373,7 @@
               <w:rPr>
                 <w:noProof/>
               </w:rPr>
-              <w:t>04.05.2019</w:t>
+              <w:t>09.08.2019</w:t>
             </w:r>
             <w:r>
               <w:fldChar w:fldCharType="end"/>
@@ -391,10 +391,559 @@
         <w:t>Overskrift</w:t>
       </w:r>
     </w:p>
+    <w:p/>
     <w:p>
+      <w:r>
+        <w:t xml:space="preserve">Tabellen nedenfor viser </w:t>
+      </w:r>
+      <w:proofErr w:type="spellStart"/>
+      <w:r>
+        <w:t>byindeksen</w:t>
+      </w:r>
+      <w:proofErr w:type="spellEnd"/>
+      <w:r>
+        <w:t xml:space="preserve"> for hvert år, samt for hele perioden fra 2016 fram til og med juni 2019.</w:t>
+      </w:r>
+    </w:p>
+    <w:p>
+      <w:pPr>
+        <w:pStyle w:val="TableCaption"/>
+        <w:ind w:left="1560"/>
+        <w:rPr>
+          <w:szCs w:val="18"/>
+        </w:rPr>
+      </w:pPr>
+      <w:r>
+        <w:rPr>
+          <w:szCs w:val="18"/>
+        </w:rPr>
+        <w:t>Estimert endrin</w:t>
+      </w:r>
       <w:bookmarkStart w:id="0" w:name="_GoBack"/>
       <w:bookmarkEnd w:id="0"/>
+      <w:r>
+        <w:rPr>
+          <w:szCs w:val="18"/>
+        </w:rPr>
+        <w:t>g i trafikkmengde i Grenland.</w:t>
+      </w:r>
     </w:p>
+    <w:tbl>
+      <w:tblPr>
+        <w:tblW w:w="0" w:type="auto"/>
+        <w:jc w:val="center"/>
+        <w:tblLayout w:type="fixed"/>
+        <w:tblLook w:val="04A0" w:firstRow="1" w:lastRow="0" w:firstColumn="1" w:lastColumn="0" w:noHBand="0" w:noVBand="1"/>
+      </w:tblPr>
+      <w:tblGrid>
+        <w:gridCol w:w="1425"/>
+        <w:gridCol w:w="2818"/>
+        <w:gridCol w:w="1923"/>
+      </w:tblGrid>
+      <w:tr>
+        <w:trPr>
+          <w:cantSplit/>
+          <w:trHeight w:val="288"/>
+          <w:tblHeader/>
+          <w:jc w:val="center"/>
+        </w:trPr>
+        <w:tc>
+          <w:tcPr>
+            <w:tcW w:w="1425" w:type="dxa"/>
+            <w:tcBorders>
+              <w:top w:val="single" w:sz="16" w:space="0" w:color="000000"/>
+              <w:bottom w:val="single" w:sz="16" w:space="0" w:color="000000"/>
+            </w:tcBorders>
+            <w:shd w:val="clear" w:color="auto" w:fill="ED9300"/>
+            <w:tcMar>
+              <w:top w:w="0" w:type="dxa"/>
+              <w:left w:w="0" w:type="dxa"/>
+              <w:bottom w:w="0" w:type="dxa"/>
+              <w:right w:w="0" w:type="dxa"/>
+            </w:tcMar>
+            <w:vAlign w:val="center"/>
+          </w:tcPr>
+          <w:p>
+            <w:pPr>
+              <w:spacing w:before="40" w:after="40"/>
+              <w:ind w:left="100" w:right="100"/>
+              <w:jc w:val="left"/>
+            </w:pPr>
+            <w:r>
+              <w:rPr>
+                <w:rFonts w:ascii="Lucida Sans Unicode" w:eastAsia="Lucida Sans Unicode" w:hAnsi="Lucida Sans Unicode" w:cs="Lucida Sans Unicode"/>
+                <w:b/>
+                <w:color w:val="111111"/>
+                <w:sz w:val="18"/>
+                <w:szCs w:val="18"/>
+              </w:rPr>
+              <w:t>Periode</w:t>
+            </w:r>
+          </w:p>
+        </w:tc>
+        <w:tc>
+          <w:tcPr>
+            <w:tcW w:w="2818" w:type="dxa"/>
+            <w:tcBorders>
+              <w:top w:val="single" w:sz="16" w:space="0" w:color="000000"/>
+              <w:bottom w:val="single" w:sz="16" w:space="0" w:color="000000"/>
+            </w:tcBorders>
+            <w:shd w:val="clear" w:color="auto" w:fill="ED9300"/>
+            <w:tcMar>
+              <w:top w:w="0" w:type="dxa"/>
+              <w:left w:w="0" w:type="dxa"/>
+              <w:bottom w:w="0" w:type="dxa"/>
+              <w:right w:w="0" w:type="dxa"/>
+            </w:tcMar>
+            <w:vAlign w:val="center"/>
+          </w:tcPr>
+          <w:p>
+            <w:pPr>
+              <w:spacing w:before="40" w:after="40"/>
+              <w:ind w:left="100" w:right="100"/>
+              <w:jc w:val="right"/>
+            </w:pPr>
+            <w:r>
+              <w:rPr>
+                <w:rFonts w:ascii="Lucida Sans Unicode" w:eastAsia="Lucida Sans Unicode" w:hAnsi="Lucida Sans Unicode" w:cs="Lucida Sans Unicode"/>
+                <w:b/>
+                <w:color w:val="111111"/>
+                <w:sz w:val="18"/>
+                <w:szCs w:val="18"/>
+              </w:rPr>
+              <w:t>Endring i trafikkmengde (%)</w:t>
+            </w:r>
+          </w:p>
+        </w:tc>
+        <w:tc>
+          <w:tcPr>
+            <w:tcW w:w="1923" w:type="dxa"/>
+            <w:tcBorders>
+              <w:top w:val="single" w:sz="16" w:space="0" w:color="000000"/>
+              <w:bottom w:val="single" w:sz="16" w:space="0" w:color="000000"/>
+            </w:tcBorders>
+            <w:shd w:val="clear" w:color="auto" w:fill="ED9300"/>
+            <w:tcMar>
+              <w:top w:w="0" w:type="dxa"/>
+              <w:left w:w="0" w:type="dxa"/>
+              <w:bottom w:w="0" w:type="dxa"/>
+              <w:right w:w="0" w:type="dxa"/>
+            </w:tcMar>
+            <w:vAlign w:val="center"/>
+          </w:tcPr>
+          <w:p>
+            <w:pPr>
+              <w:spacing w:before="40" w:after="40"/>
+              <w:ind w:left="100" w:right="100"/>
+              <w:jc w:val="right"/>
+            </w:pPr>
+            <w:r>
+              <w:rPr>
+                <w:rFonts w:ascii="Lucida Sans Unicode" w:eastAsia="Lucida Sans Unicode" w:hAnsi="Lucida Sans Unicode" w:cs="Lucida Sans Unicode"/>
+                <w:b/>
+                <w:color w:val="111111"/>
+                <w:sz w:val="18"/>
+                <w:szCs w:val="18"/>
+              </w:rPr>
+              <w:t>Dekningsgrad (%)</w:t>
+            </w:r>
+          </w:p>
+        </w:tc>
+      </w:tr>
+      <w:tr>
+        <w:trPr>
+          <w:cantSplit/>
+          <w:trHeight w:val="288"/>
+          <w:jc w:val="center"/>
+        </w:trPr>
+        <w:tc>
+          <w:tcPr>
+            <w:tcW w:w="1425" w:type="dxa"/>
+            <w:shd w:val="clear" w:color="auto" w:fill="FFFFFF"/>
+            <w:tcMar>
+              <w:top w:w="0" w:type="dxa"/>
+              <w:left w:w="0" w:type="dxa"/>
+              <w:bottom w:w="0" w:type="dxa"/>
+              <w:right w:w="0" w:type="dxa"/>
+            </w:tcMar>
+            <w:vAlign w:val="center"/>
+          </w:tcPr>
+          <w:p>
+            <w:pPr>
+              <w:spacing w:before="6" w:after="6"/>
+              <w:ind w:left="100" w:right="100"/>
+              <w:jc w:val="left"/>
+            </w:pPr>
+            <w:r>
+              <w:rPr>
+                <w:rFonts w:ascii="Lucida Sans Unicode" w:eastAsia="Lucida Sans Unicode" w:hAnsi="Lucida Sans Unicode" w:cs="Lucida Sans Unicode"/>
+                <w:color w:val="111111"/>
+                <w:sz w:val="18"/>
+                <w:szCs w:val="18"/>
+              </w:rPr>
+              <w:t>2016-2017</w:t>
+            </w:r>
+          </w:p>
+        </w:tc>
+        <w:tc>
+          <w:tcPr>
+            <w:tcW w:w="2818" w:type="dxa"/>
+            <w:shd w:val="clear" w:color="auto" w:fill="FFFFFF"/>
+            <w:tcMar>
+              <w:top w:w="0" w:type="dxa"/>
+              <w:left w:w="0" w:type="dxa"/>
+              <w:bottom w:w="0" w:type="dxa"/>
+              <w:right w:w="0" w:type="dxa"/>
+            </w:tcMar>
+            <w:vAlign w:val="center"/>
+          </w:tcPr>
+          <w:p>
+            <w:pPr>
+              <w:spacing w:before="6" w:after="6"/>
+              <w:ind w:left="100" w:right="100"/>
+              <w:jc w:val="right"/>
+            </w:pPr>
+            <w:r>
+              <w:rPr>
+                <w:rFonts w:ascii="Lucida Sans Unicode" w:eastAsia="Lucida Sans Unicode" w:hAnsi="Lucida Sans Unicode" w:cs="Lucida Sans Unicode"/>
+                <w:color w:val="111111"/>
+                <w:sz w:val="18"/>
+                <w:szCs w:val="18"/>
+              </w:rPr>
+              <w:t>-4.0</w:t>
+            </w:r>
+          </w:p>
+        </w:tc>
+        <w:tc>
+          <w:tcPr>
+            <w:tcW w:w="1923" w:type="dxa"/>
+            <w:shd w:val="clear" w:color="auto" w:fill="FFFFFF"/>
+            <w:tcMar>
+              <w:top w:w="0" w:type="dxa"/>
+              <w:left w:w="0" w:type="dxa"/>
+              <w:bottom w:w="0" w:type="dxa"/>
+              <w:right w:w="0" w:type="dxa"/>
+            </w:tcMar>
+            <w:vAlign w:val="center"/>
+          </w:tcPr>
+          <w:p>
+            <w:pPr>
+              <w:spacing w:before="6" w:after="6"/>
+              <w:ind w:left="100" w:right="100"/>
+              <w:jc w:val="right"/>
+            </w:pPr>
+            <w:r>
+              <w:rPr>
+                <w:rFonts w:ascii="Lucida Sans Unicode" w:eastAsia="Lucida Sans Unicode" w:hAnsi="Lucida Sans Unicode" w:cs="Lucida Sans Unicode"/>
+                <w:color w:val="111111"/>
+                <w:sz w:val="18"/>
+                <w:szCs w:val="18"/>
+              </w:rPr>
+              <w:t>93</w:t>
+            </w:r>
+          </w:p>
+        </w:tc>
+      </w:tr>
+      <w:tr>
+        <w:trPr>
+          <w:cantSplit/>
+          <w:trHeight w:val="288"/>
+          <w:jc w:val="center"/>
+        </w:trPr>
+        <w:tc>
+          <w:tcPr>
+            <w:tcW w:w="1425" w:type="dxa"/>
+            <w:shd w:val="clear" w:color="auto" w:fill="FFFFFF"/>
+            <w:tcMar>
+              <w:top w:w="0" w:type="dxa"/>
+              <w:left w:w="0" w:type="dxa"/>
+              <w:bottom w:w="0" w:type="dxa"/>
+              <w:right w:w="0" w:type="dxa"/>
+            </w:tcMar>
+            <w:vAlign w:val="center"/>
+          </w:tcPr>
+          <w:p>
+            <w:pPr>
+              <w:spacing w:before="6" w:after="6"/>
+              <w:ind w:left="100" w:right="100"/>
+              <w:jc w:val="left"/>
+            </w:pPr>
+            <w:r>
+              <w:rPr>
+                <w:rFonts w:ascii="Lucida Sans Unicode" w:eastAsia="Lucida Sans Unicode" w:hAnsi="Lucida Sans Unicode" w:cs="Lucida Sans Unicode"/>
+                <w:color w:val="111111"/>
+                <w:sz w:val="18"/>
+                <w:szCs w:val="18"/>
+              </w:rPr>
+              <w:t>2017-2018</w:t>
+            </w:r>
+          </w:p>
+        </w:tc>
+        <w:tc>
+          <w:tcPr>
+            <w:tcW w:w="2818" w:type="dxa"/>
+            <w:shd w:val="clear" w:color="auto" w:fill="FFFFFF"/>
+            <w:tcMar>
+              <w:top w:w="0" w:type="dxa"/>
+              <w:left w:w="0" w:type="dxa"/>
+              <w:bottom w:w="0" w:type="dxa"/>
+              <w:right w:w="0" w:type="dxa"/>
+            </w:tcMar>
+            <w:vAlign w:val="center"/>
+          </w:tcPr>
+          <w:p>
+            <w:pPr>
+              <w:spacing w:before="6" w:after="6"/>
+              <w:ind w:left="100" w:right="100"/>
+              <w:jc w:val="right"/>
+            </w:pPr>
+            <w:r>
+              <w:rPr>
+                <w:rFonts w:ascii="Lucida Sans Unicode" w:eastAsia="Lucida Sans Unicode" w:hAnsi="Lucida Sans Unicode" w:cs="Lucida Sans Unicode"/>
+                <w:color w:val="111111"/>
+                <w:sz w:val="18"/>
+                <w:szCs w:val="18"/>
+              </w:rPr>
+              <w:t>-0.3</w:t>
+            </w:r>
+          </w:p>
+        </w:tc>
+        <w:tc>
+          <w:tcPr>
+            <w:tcW w:w="1923" w:type="dxa"/>
+            <w:shd w:val="clear" w:color="auto" w:fill="FFFFFF"/>
+            <w:tcMar>
+              <w:top w:w="0" w:type="dxa"/>
+              <w:left w:w="0" w:type="dxa"/>
+              <w:bottom w:w="0" w:type="dxa"/>
+              <w:right w:w="0" w:type="dxa"/>
+            </w:tcMar>
+            <w:vAlign w:val="center"/>
+          </w:tcPr>
+          <w:p>
+            <w:pPr>
+              <w:spacing w:before="6" w:after="6"/>
+              <w:ind w:left="100" w:right="100"/>
+              <w:jc w:val="right"/>
+            </w:pPr>
+            <w:r>
+              <w:rPr>
+                <w:rFonts w:ascii="Lucida Sans Unicode" w:eastAsia="Lucida Sans Unicode" w:hAnsi="Lucida Sans Unicode" w:cs="Lucida Sans Unicode"/>
+                <w:color w:val="111111"/>
+                <w:sz w:val="18"/>
+                <w:szCs w:val="18"/>
+              </w:rPr>
+              <w:t>96</w:t>
+            </w:r>
+          </w:p>
+        </w:tc>
+      </w:tr>
+      <w:tr>
+        <w:trPr>
+          <w:cantSplit/>
+          <w:trHeight w:val="288"/>
+          <w:jc w:val="center"/>
+        </w:trPr>
+        <w:tc>
+          <w:tcPr>
+            <w:tcW w:w="1425" w:type="dxa"/>
+            <w:shd w:val="clear" w:color="auto" w:fill="FFFFFF"/>
+            <w:tcMar>
+              <w:top w:w="0" w:type="dxa"/>
+              <w:left w:w="0" w:type="dxa"/>
+              <w:bottom w:w="0" w:type="dxa"/>
+              <w:right w:w="0" w:type="dxa"/>
+            </w:tcMar>
+            <w:vAlign w:val="center"/>
+          </w:tcPr>
+          <w:p>
+            <w:pPr>
+              <w:spacing w:before="6" w:after="6"/>
+              <w:ind w:left="100" w:right="100"/>
+              <w:jc w:val="left"/>
+            </w:pPr>
+            <w:r>
+              <w:rPr>
+                <w:rFonts w:ascii="Lucida Sans Unicode" w:eastAsia="Lucida Sans Unicode" w:hAnsi="Lucida Sans Unicode" w:cs="Lucida Sans Unicode"/>
+                <w:color w:val="111111"/>
+                <w:sz w:val="18"/>
+                <w:szCs w:val="18"/>
+              </w:rPr>
+              <w:t>2018-2019</w:t>
+            </w:r>
+          </w:p>
+        </w:tc>
+        <w:tc>
+          <w:tcPr>
+            <w:tcW w:w="2818" w:type="dxa"/>
+            <w:shd w:val="clear" w:color="auto" w:fill="FFFFFF"/>
+            <w:tcMar>
+              <w:top w:w="0" w:type="dxa"/>
+              <w:left w:w="0" w:type="dxa"/>
+              <w:bottom w:w="0" w:type="dxa"/>
+              <w:right w:w="0" w:type="dxa"/>
+            </w:tcMar>
+            <w:vAlign w:val="center"/>
+          </w:tcPr>
+          <w:p>
+            <w:pPr>
+              <w:spacing w:before="6" w:after="6"/>
+              <w:ind w:left="100" w:right="100"/>
+              <w:jc w:val="right"/>
+            </w:pPr>
+            <w:r>
+              <w:rPr>
+                <w:rFonts w:ascii="Lucida Sans Unicode" w:eastAsia="Lucida Sans Unicode" w:hAnsi="Lucida Sans Unicode" w:cs="Lucida Sans Unicode"/>
+                <w:color w:val="111111"/>
+                <w:sz w:val="18"/>
+                <w:szCs w:val="18"/>
+              </w:rPr>
+              <w:t>2.7</w:t>
+            </w:r>
+          </w:p>
+        </w:tc>
+        <w:tc>
+          <w:tcPr>
+            <w:tcW w:w="1923" w:type="dxa"/>
+            <w:shd w:val="clear" w:color="auto" w:fill="FFFFFF"/>
+            <w:tcMar>
+              <w:top w:w="0" w:type="dxa"/>
+              <w:left w:w="0" w:type="dxa"/>
+              <w:bottom w:w="0" w:type="dxa"/>
+              <w:right w:w="0" w:type="dxa"/>
+            </w:tcMar>
+            <w:vAlign w:val="center"/>
+          </w:tcPr>
+          <w:p>
+            <w:pPr>
+              <w:spacing w:before="6" w:after="6"/>
+              <w:ind w:left="100" w:right="100"/>
+              <w:jc w:val="right"/>
+            </w:pPr>
+            <w:r>
+              <w:rPr>
+                <w:rFonts w:ascii="Lucida Sans Unicode" w:eastAsia="Lucida Sans Unicode" w:hAnsi="Lucida Sans Unicode" w:cs="Lucida Sans Unicode"/>
+                <w:color w:val="111111"/>
+                <w:sz w:val="18"/>
+                <w:szCs w:val="18"/>
+              </w:rPr>
+              <w:t>95</w:t>
+            </w:r>
+          </w:p>
+        </w:tc>
+      </w:tr>
+      <w:tr>
+        <w:trPr>
+          <w:cantSplit/>
+          <w:trHeight w:val="288"/>
+          <w:jc w:val="center"/>
+        </w:trPr>
+        <w:tc>
+          <w:tcPr>
+            <w:tcW w:w="1425" w:type="dxa"/>
+            <w:tcBorders>
+              <w:bottom w:val="single" w:sz="16" w:space="0" w:color="000000"/>
+            </w:tcBorders>
+            <w:shd w:val="clear" w:color="auto" w:fill="FFFFFF"/>
+            <w:tcMar>
+              <w:top w:w="0" w:type="dxa"/>
+              <w:left w:w="0" w:type="dxa"/>
+              <w:bottom w:w="0" w:type="dxa"/>
+              <w:right w:w="0" w:type="dxa"/>
+            </w:tcMar>
+            <w:vAlign w:val="center"/>
+          </w:tcPr>
+          <w:p>
+            <w:pPr>
+              <w:spacing w:before="6" w:after="6"/>
+              <w:ind w:left="100" w:right="100"/>
+              <w:jc w:val="left"/>
+            </w:pPr>
+            <w:r>
+              <w:rPr>
+                <w:rFonts w:ascii="Lucida Sans Unicode" w:eastAsia="Lucida Sans Unicode" w:hAnsi="Lucida Sans Unicode" w:cs="Lucida Sans Unicode"/>
+                <w:color w:val="111111"/>
+                <w:sz w:val="18"/>
+                <w:szCs w:val="18"/>
+              </w:rPr>
+              <w:t>2016-2019</w:t>
+            </w:r>
+          </w:p>
+        </w:tc>
+        <w:tc>
+          <w:tcPr>
+            <w:tcW w:w="2818" w:type="dxa"/>
+            <w:tcBorders>
+              <w:bottom w:val="single" w:sz="16" w:space="0" w:color="000000"/>
+            </w:tcBorders>
+            <w:shd w:val="clear" w:color="auto" w:fill="FFFFFF"/>
+            <w:tcMar>
+              <w:top w:w="0" w:type="dxa"/>
+              <w:left w:w="0" w:type="dxa"/>
+              <w:bottom w:w="0" w:type="dxa"/>
+              <w:right w:w="0" w:type="dxa"/>
+            </w:tcMar>
+            <w:vAlign w:val="center"/>
+          </w:tcPr>
+          <w:p>
+            <w:pPr>
+              <w:spacing w:before="6" w:after="6"/>
+              <w:ind w:left="100" w:right="100"/>
+              <w:jc w:val="right"/>
+            </w:pPr>
+            <w:r>
+              <w:rPr>
+                <w:rFonts w:ascii="Lucida Sans Unicode" w:eastAsia="Lucida Sans Unicode" w:hAnsi="Lucida Sans Unicode" w:cs="Lucida Sans Unicode"/>
+                <w:color w:val="111111"/>
+                <w:sz w:val="18"/>
+                <w:szCs w:val="18"/>
+              </w:rPr>
+              <w:t>-1.7</w:t>
+            </w:r>
+          </w:p>
+        </w:tc>
+        <w:tc>
+          <w:tcPr>
+            <w:tcW w:w="1923" w:type="dxa"/>
+            <w:tcBorders>
+              <w:bottom w:val="single" w:sz="16" w:space="0" w:color="000000"/>
+            </w:tcBorders>
+            <w:shd w:val="clear" w:color="auto" w:fill="FFFFFF"/>
+            <w:tcMar>
+              <w:top w:w="0" w:type="dxa"/>
+              <w:left w:w="0" w:type="dxa"/>
+              <w:bottom w:w="0" w:type="dxa"/>
+              <w:right w:w="0" w:type="dxa"/>
+            </w:tcMar>
+            <w:vAlign w:val="center"/>
+          </w:tcPr>
+          <w:p>
+            <w:pPr>
+              <w:spacing w:before="6" w:after="6"/>
+              <w:ind w:left="100" w:right="100"/>
+              <w:jc w:val="right"/>
+            </w:pPr>
+            <w:r>
+              <w:rPr>
+                <w:rFonts w:ascii="Lucida Sans Unicode" w:eastAsia="Lucida Sans Unicode" w:hAnsi="Lucida Sans Unicode" w:cs="Lucida Sans Unicode"/>
+                <w:color w:val="111111"/>
+                <w:sz w:val="18"/>
+                <w:szCs w:val="18"/>
+              </w:rPr>
+              <w:t>95</w:t>
+            </w:r>
+          </w:p>
+        </w:tc>
+      </w:tr>
+    </w:tbl>
+    <w:p>
+      <w:pPr>
+        <w:rPr>
+          <w:b/>
+        </w:rPr>
+      </w:pPr>
+    </w:p>
+    <w:p/>
     <w:sectPr>
       <w:headerReference w:type="even" r:id="rId7"/>
       <w:headerReference w:type="default" r:id="rId8"/>
@@ -2300,6 +2849,14 @@
       </w:tcPr>
     </w:tblStylePr>
   </w:style>
+  <w:style w:type="paragraph" w:customStyle="1" w:styleId="TableCaption">
+    <w:name w:val="Table Caption"/>
+    <w:qFormat/>
+    <w:rsid w:val="00BF4D6B"/>
+    <w:rPr>
+      <w:sz w:val="18"/>
+    </w:rPr>
+  </w:style>
 </w:styles>
 </file>
 
@@ -2474,7 +3031,7 @@
     <w:charset w:val="00"/>
     <w:family w:val="roman"/>
     <w:pitch w:val="variable"/>
-    <w:sig w:usb0="E0002AFF" w:usb1="C0007843" w:usb2="00000009" w:usb3="00000000" w:csb0="000001FF" w:csb1="00000000"/>
+    <w:sig w:usb0="E0002EFF" w:usb1="C000785B" w:usb2="00000009" w:usb3="00000000" w:csb0="000001FF" w:csb1="00000000"/>
   </w:font>
   <w:font w:name="Tahoma">
     <w:panose1 w:val="020B0604030504040204"/>
@@ -2488,14 +3045,14 @@
     <w:charset w:val="00"/>
     <w:family w:val="swiss"/>
     <w:pitch w:val="variable"/>
-    <w:sig w:usb0="E0002AFF" w:usb1="4000ACFF" w:usb2="00000001" w:usb3="00000000" w:csb0="000001FF" w:csb1="00000000"/>
+    <w:sig w:usb0="E0002AFF" w:usb1="C000247B" w:usb2="00000009" w:usb3="00000000" w:csb0="000001FF" w:csb1="00000000"/>
   </w:font>
   <w:font w:name="Calibri Light">
     <w:panose1 w:val="020F0302020204030204"/>
     <w:charset w:val="00"/>
     <w:family w:val="swiss"/>
     <w:pitch w:val="variable"/>
-    <w:sig w:usb0="A0002AEF" w:usb1="4000207B" w:usb2="00000000" w:usb3="00000000" w:csb0="000001FF" w:csb1="00000000"/>
+    <w:sig w:usb0="E0002AFF" w:usb1="C000247B" w:usb2="00000009" w:usb3="00000000" w:csb0="000001FF" w:csb1="00000000"/>
   </w:font>
 </w:fonts>
 </file>
@@ -3237,7 +3794,7 @@
 </file>
 
 <file path=customXml/itemProps1.xml><?xml version="1.0" encoding="utf-8"?>
-<ds:datastoreItem xmlns:ds="http://schemas.openxmlformats.org/officeDocument/2006/customXml" ds:itemID="{96E6396F-09F8-473D-9D91-29FA831A76A5}">
+<ds:datastoreItem xmlns:ds="http://schemas.openxmlformats.org/officeDocument/2006/customXml" ds:itemID="{D8C7AF34-6116-4055-86D7-20A1E7F9DD3B}">
   <ds:schemaRefs>
     <ds:schemaRef ds:uri="http://schemas.openxmlformats.org/officeDocument/2006/bibliography"/>
   </ds:schemaRefs>

</xml_diff>

<commit_message>
New reports for Grenland and Oslo
</commit_message>
<xml_diff>
--- a/svv_notatmal.docx
+++ b/svv_notatmal.docx
@@ -373,7 +373,7 @@
               <w:rPr>
                 <w:noProof/>
               </w:rPr>
-              <w:t>09.08.2019</w:t>
+              <w:t>21.01.2020</w:t>
             </w:r>
             <w:r>
               <w:fldChar w:fldCharType="end"/>
@@ -402,7 +402,12 @@
       </w:r>
       <w:proofErr w:type="spellEnd"/>
       <w:r>
-        <w:t xml:space="preserve"> for hvert år, samt for hele perioden fra 2016 fram til og med juni 2019.</w:t>
+        <w:t xml:space="preserve"> for hvert å</w:t>
+      </w:r>
+      <w:bookmarkStart w:id="0" w:name="_GoBack"/>
+      <w:bookmarkEnd w:id="0"/>
+      <w:r>
+        <w:t>r, samt for hele perioden fra 2016 fram til og med juni 2019.</w:t>
       </w:r>
     </w:p>
     <w:p>
@@ -417,28 +422,19 @@
         <w:rPr>
           <w:szCs w:val="18"/>
         </w:rPr>
-        <w:t>Estimert endrin</w:t>
-      </w:r>
-      <w:bookmarkStart w:id="0" w:name="_GoBack"/>
-      <w:bookmarkEnd w:id="0"/>
-      <w:r>
-        <w:rPr>
-          <w:szCs w:val="18"/>
-        </w:rPr>
-        <w:t>g i trafikkmengde i Grenland.</w:t>
+        <w:t>Estimert endring i trafikkmengde i Grenland.</w:t>
       </w:r>
     </w:p>
     <w:tbl>
       <w:tblPr>
         <w:tblW w:w="0" w:type="auto"/>
         <w:jc w:val="center"/>
-        <w:tblLayout w:type="fixed"/>
         <w:tblLook w:val="04A0" w:firstRow="1" w:lastRow="0" w:firstColumn="1" w:lastColumn="0" w:noHBand="0" w:noVBand="1"/>
       </w:tblPr>
       <w:tblGrid>
-        <w:gridCol w:w="1425"/>
-        <w:gridCol w:w="2818"/>
-        <w:gridCol w:w="1923"/>
+        <w:gridCol w:w="1215"/>
+        <w:gridCol w:w="2610"/>
+        <w:gridCol w:w="1715"/>
       </w:tblGrid>
       <w:tr>
         <w:trPr>
@@ -449,7 +445,7 @@
         </w:trPr>
         <w:tc>
           <w:tcPr>
-            <w:tcW w:w="1425" w:type="dxa"/>
+            <w:tcW w:w="0" w:type="auto"/>
             <w:tcBorders>
               <w:top w:val="single" w:sz="16" w:space="0" w:color="000000"/>
               <w:bottom w:val="single" w:sz="16" w:space="0" w:color="000000"/>
@@ -483,7 +479,7 @@
         </w:tc>
         <w:tc>
           <w:tcPr>
-            <w:tcW w:w="2818" w:type="dxa"/>
+            <w:tcW w:w="0" w:type="auto"/>
             <w:tcBorders>
               <w:top w:val="single" w:sz="16" w:space="0" w:color="000000"/>
               <w:bottom w:val="single" w:sz="16" w:space="0" w:color="000000"/>
@@ -517,7 +513,7 @@
         </w:tc>
         <w:tc>
           <w:tcPr>
-            <w:tcW w:w="1923" w:type="dxa"/>
+            <w:tcW w:w="0" w:type="auto"/>
             <w:tcBorders>
               <w:top w:val="single" w:sz="16" w:space="0" w:color="000000"/>
               <w:bottom w:val="single" w:sz="16" w:space="0" w:color="000000"/>
@@ -558,7 +554,7 @@
         </w:trPr>
         <w:tc>
           <w:tcPr>
-            <w:tcW w:w="1425" w:type="dxa"/>
+            <w:tcW w:w="0" w:type="auto"/>
             <w:shd w:val="clear" w:color="auto" w:fill="FFFFFF"/>
             <w:tcMar>
               <w:top w:w="0" w:type="dxa"/>
@@ -587,7 +583,7 @@
         </w:tc>
         <w:tc>
           <w:tcPr>
-            <w:tcW w:w="2818" w:type="dxa"/>
+            <w:tcW w:w="0" w:type="auto"/>
             <w:shd w:val="clear" w:color="auto" w:fill="FFFFFF"/>
             <w:tcMar>
               <w:top w:w="0" w:type="dxa"/>
@@ -616,7 +612,7 @@
         </w:tc>
         <w:tc>
           <w:tcPr>
-            <w:tcW w:w="1923" w:type="dxa"/>
+            <w:tcW w:w="0" w:type="auto"/>
             <w:shd w:val="clear" w:color="auto" w:fill="FFFFFF"/>
             <w:tcMar>
               <w:top w:w="0" w:type="dxa"/>
@@ -652,7 +648,7 @@
         </w:trPr>
         <w:tc>
           <w:tcPr>
-            <w:tcW w:w="1425" w:type="dxa"/>
+            <w:tcW w:w="0" w:type="auto"/>
             <w:shd w:val="clear" w:color="auto" w:fill="FFFFFF"/>
             <w:tcMar>
               <w:top w:w="0" w:type="dxa"/>
@@ -681,7 +677,7 @@
         </w:tc>
         <w:tc>
           <w:tcPr>
-            <w:tcW w:w="2818" w:type="dxa"/>
+            <w:tcW w:w="0" w:type="auto"/>
             <w:shd w:val="clear" w:color="auto" w:fill="FFFFFF"/>
             <w:tcMar>
               <w:top w:w="0" w:type="dxa"/>
@@ -710,7 +706,7 @@
         </w:tc>
         <w:tc>
           <w:tcPr>
-            <w:tcW w:w="1923" w:type="dxa"/>
+            <w:tcW w:w="0" w:type="auto"/>
             <w:shd w:val="clear" w:color="auto" w:fill="FFFFFF"/>
             <w:tcMar>
               <w:top w:w="0" w:type="dxa"/>
@@ -746,7 +742,7 @@
         </w:trPr>
         <w:tc>
           <w:tcPr>
-            <w:tcW w:w="1425" w:type="dxa"/>
+            <w:tcW w:w="0" w:type="auto"/>
             <w:shd w:val="clear" w:color="auto" w:fill="FFFFFF"/>
             <w:tcMar>
               <w:top w:w="0" w:type="dxa"/>
@@ -775,7 +771,7 @@
         </w:tc>
         <w:tc>
           <w:tcPr>
-            <w:tcW w:w="2818" w:type="dxa"/>
+            <w:tcW w:w="0" w:type="auto"/>
             <w:shd w:val="clear" w:color="auto" w:fill="FFFFFF"/>
             <w:tcMar>
               <w:top w:w="0" w:type="dxa"/>
@@ -804,7 +800,7 @@
         </w:tc>
         <w:tc>
           <w:tcPr>
-            <w:tcW w:w="1923" w:type="dxa"/>
+            <w:tcW w:w="0" w:type="auto"/>
             <w:shd w:val="clear" w:color="auto" w:fill="FFFFFF"/>
             <w:tcMar>
               <w:top w:w="0" w:type="dxa"/>
@@ -840,7 +836,7 @@
         </w:trPr>
         <w:tc>
           <w:tcPr>
-            <w:tcW w:w="1425" w:type="dxa"/>
+            <w:tcW w:w="0" w:type="auto"/>
             <w:tcBorders>
               <w:bottom w:val="single" w:sz="16" w:space="0" w:color="000000"/>
             </w:tcBorders>
@@ -872,7 +868,7 @@
         </w:tc>
         <w:tc>
           <w:tcPr>
-            <w:tcW w:w="2818" w:type="dxa"/>
+            <w:tcW w:w="0" w:type="auto"/>
             <w:tcBorders>
               <w:bottom w:val="single" w:sz="16" w:space="0" w:color="000000"/>
             </w:tcBorders>
@@ -904,7 +900,7 @@
         </w:tc>
         <w:tc>
           <w:tcPr>
-            <w:tcW w:w="1923" w:type="dxa"/>
+            <w:tcW w:w="0" w:type="auto"/>
             <w:tcBorders>
               <w:bottom w:val="single" w:sz="16" w:space="0" w:color="000000"/>
             </w:tcBorders>
@@ -3794,7 +3790,7 @@
 </file>
 
 <file path=customXml/itemProps1.xml><?xml version="1.0" encoding="utf-8"?>
-<ds:datastoreItem xmlns:ds="http://schemas.openxmlformats.org/officeDocument/2006/customXml" ds:itemID="{D8C7AF34-6116-4055-86D7-20A1E7F9DD3B}">
+<ds:datastoreItem xmlns:ds="http://schemas.openxmlformats.org/officeDocument/2006/customXml" ds:itemID="{60186E44-B102-430A-8726-83E54F055D7B}">
   <ds:schemaRefs>
     <ds:schemaRef ds:uri="http://schemas.openxmlformats.org/officeDocument/2006/bibliography"/>
   </ds:schemaRefs>

</xml_diff>